<commit_message>
creo que esta ya todo
</commit_message>
<xml_diff>
--- a/Practica 1/Mockups.docx
+++ b/Practica 1/Mockups.docx
@@ -31,15 +31,25 @@
       <w:pPr>
         <w:rPr>
           <w:rFonts w:ascii="Times New Roman" w:hAnsi="Times New Roman" w:cs="Times New Roman"/>
+          <w:b/>
           <w:u w:val="single"/>
         </w:rPr>
       </w:pPr>
       <w:r>
         <w:rPr>
           <w:rFonts w:ascii="Times New Roman" w:hAnsi="Times New Roman" w:cs="Times New Roman"/>
+          <w:b/>
           <w:u w:val="single"/>
         </w:rPr>
-        <w:t>Unregistered user:</w:t>
+        <w:t>Non-</w:t>
+      </w:r>
+      <w:r>
+        <w:rPr>
+          <w:rFonts w:ascii="Times New Roman" w:hAnsi="Times New Roman" w:cs="Times New Roman"/>
+          <w:b/>
+          <w:u w:val="single"/>
+        </w:rPr>
+        <w:t>registered user:</w:t>
       </w:r>
     </w:p>
     <w:p>
@@ -240,6 +250,8 @@
       <w:r>
         <w:t>:</w:t>
       </w:r>
+    </w:p>
+    <w:p>
       <w:r>
         <w:rPr>
           <w:noProof/>
@@ -315,27 +327,17 @@
     <w:p>
       <w:pPr>
         <w:rPr>
+          <w:b/>
           <w:u w:val="single"/>
         </w:rPr>
       </w:pPr>
       <w:r>
         <w:rPr>
+          <w:b/>
           <w:u w:val="single"/>
         </w:rPr>
         <w:lastRenderedPageBreak/>
         <w:t>Registered user:</w:t>
-      </w:r>
-    </w:p>
-    <w:p>
-      <w:pPr>
-        <w:pStyle w:val="Prrafodelista"/>
-        <w:numPr>
-          <w:ilvl w:val="0"/>
-          <w:numId w:val="1"/>
-        </w:numPr>
-      </w:pPr>
-      <w:r>
-        <w:t>Guest</w:t>
       </w:r>
     </w:p>
     <w:p>
@@ -386,6 +388,10 @@
         </w:drawing>
       </w:r>
     </w:p>
+    <w:p/>
+    <w:p/>
+    <w:p/>
+    <w:p/>
     <w:p>
       <w:r>
         <w:rPr>
@@ -485,7 +491,12 @@
     </w:p>
     <w:p>
       <w:r>
-        <w:t>These are the three new type of searches that a registered user can do. We put them in the guest place because at the top right corner we have written “login as a guest”. A host will be able to make these searches too, but changing that to “login as a host”.</w:t>
+        <w:t>These are the three new type of searches that a registered user can do. We put them in the guest place because at the top right corner we have written “login as a guest”. A host will be able to make these searc</w:t>
+      </w:r>
+      <w:bookmarkStart w:id="0" w:name="_GoBack"/>
+      <w:bookmarkEnd w:id="0"/>
+      <w:r>
+        <w:t>hes too, but changing that to “login as a host”.</w:t>
       </w:r>
       <w:r>
         <w:t xml:space="preserve"> And both </w:t>
@@ -501,6 +512,24 @@
       </w:r>
       <w:r>
         <w:t xml:space="preserve"> too.</w:t>
+      </w:r>
+    </w:p>
+    <w:p>
+      <w:pPr>
+        <w:pStyle w:val="Prrafodelista"/>
+        <w:numPr>
+          <w:ilvl w:val="0"/>
+          <w:numId w:val="1"/>
+        </w:numPr>
+        <w:rPr>
+          <w:b/>
+        </w:rPr>
+      </w:pPr>
+      <w:r>
+        <w:rPr>
+          <w:b/>
+        </w:rPr>
+        <w:t>Guest</w:t>
       </w:r>
     </w:p>
     <w:p>
@@ -620,8 +649,6 @@
           </wp:inline>
         </w:drawing>
       </w:r>
-      <w:bookmarkStart w:id="0" w:name="_GoBack"/>
-      <w:bookmarkEnd w:id="0"/>
     </w:p>
     <w:p>
       <w:r>
@@ -798,7 +825,10 @@
     </w:p>
     <w:p>
       <w:r>
-        <w:t>Once we introduce all the information we can press “Create House” and save it into the system.</w:t>
+        <w:t xml:space="preserve">Once we introduce all the information we can press “Create House” and </w:t>
+      </w:r>
+      <w:r>
+        <w:t>it’s send to the admin.</w:t>
       </w:r>
     </w:p>
     <w:p>
@@ -926,11 +956,13 @@
     <w:p>
       <w:pPr>
         <w:rPr>
+          <w:b/>
           <w:u w:val="single"/>
         </w:rPr>
       </w:pPr>
       <w:r>
         <w:rPr>
+          <w:b/>
           <w:u w:val="single"/>
         </w:rPr>
         <w:t>Admin:</w:t>

</xml_diff>